<commit_message>
Implemented Dynamic product loading, search and filter functionalities with Javascript
</commit_message>
<xml_diff>
--- a/Part 2.docx
+++ b/Part 2.docx
@@ -161,11 +161,13 @@
           <w:numId w:val="5"/>
         </w:numPr>
         <w:rPr>
-          <w:lang w:val="en-CA"/>
-        </w:rPr>
-      </w:pPr>
-      <w:r>
-        <w:rPr>
+          <w:color w:val="FF0000"/>
+          <w:lang w:val="en-CA"/>
+        </w:rPr>
+      </w:pPr>
+      <w:r>
+        <w:rPr>
+          <w:color w:val="FF0000"/>
           <w:lang w:val="en-CA"/>
         </w:rPr>
         <w:t>Make search bar work</w:t>
@@ -192,11 +194,13 @@
           <w:numId w:val="5"/>
         </w:numPr>
         <w:rPr>
-          <w:lang w:val="en-CA"/>
-        </w:rPr>
-      </w:pPr>
-      <w:r>
-        <w:rPr>
+          <w:color w:val="FF0000"/>
+          <w:lang w:val="en-CA"/>
+        </w:rPr>
+      </w:pPr>
+      <w:r>
+        <w:rPr>
+          <w:color w:val="FF0000"/>
           <w:lang w:val="en-CA"/>
         </w:rPr>
         <w:t>Make search bar work</w:t>
@@ -210,11 +214,13 @@
           <w:numId w:val="5"/>
         </w:numPr>
         <w:rPr>
-          <w:lang w:val="en-CA"/>
-        </w:rPr>
-      </w:pPr>
-      <w:r>
-        <w:rPr>
+          <w:color w:val="FF0000"/>
+          <w:lang w:val="en-CA"/>
+        </w:rPr>
+      </w:pPr>
+      <w:r>
+        <w:rPr>
+          <w:color w:val="FF0000"/>
           <w:lang w:val="en-CA"/>
         </w:rPr>
         <w:t>Results should be loaded with JavaScript</w:t>
@@ -228,11 +234,13 @@
           <w:numId w:val="5"/>
         </w:numPr>
         <w:rPr>
-          <w:lang w:val="en-CA"/>
-        </w:rPr>
-      </w:pPr>
-      <w:r>
-        <w:rPr>
+          <w:color w:val="FF0000"/>
+          <w:lang w:val="en-CA"/>
+        </w:rPr>
+      </w:pPr>
+      <w:r>
+        <w:rPr>
+          <w:color w:val="FF0000"/>
           <w:lang w:val="en-CA"/>
         </w:rPr>
         <w:t>Filtering features should be working</w:t>
@@ -251,6 +259,7 @@
       </w:pPr>
       <w:r>
         <w:rPr>
+          <w:color w:val="FF0000"/>
           <w:lang w:val="en-CA"/>
         </w:rPr>
         <w:t>Sorting features should be working</w:t>
@@ -282,6 +291,7 @@
       </w:pPr>
       <w:r>
         <w:rPr>
+          <w:color w:val="FF0000"/>
           <w:lang w:val="en-CA"/>
         </w:rPr>
         <w:t>Loading product data with JavaScript</w:t>
@@ -295,11 +305,13 @@
           <w:numId w:val="6"/>
         </w:numPr>
         <w:rPr>
-          <w:lang w:val="en-CA"/>
-        </w:rPr>
-      </w:pPr>
-      <w:r>
-        <w:rPr>
+          <w:color w:val="FF0000"/>
+          <w:lang w:val="en-CA"/>
+        </w:rPr>
+      </w:pPr>
+      <w:r>
+        <w:rPr>
+          <w:color w:val="FF0000"/>
           <w:lang w:val="en-CA"/>
         </w:rPr>
         <w:t>Update price instantly based on the selected quantity</w:t>

</xml_diff>